<commit_message>
9/7/2017 - MEL practice, Rover done rigging, etc.
</commit_message>
<xml_diff>
--- a/Word - Scripts.docx
+++ b/Word - Scripts.docx
@@ -3050,7 +3050,6 @@
           <w:u w:val="single"/>
         </w:rPr>
       </w:pPr>
-      <w:bookmarkStart w:id="0" w:name="_GoBack"/>
       <w:r>
         <w:rPr>
           <w:rFonts w:cstheme="minorHAnsi"/>
@@ -3062,7 +3061,6 @@
         <w:t>STAR RANDOMIZATION</w:t>
       </w:r>
     </w:p>
-    <w:bookmarkEnd w:id="0"/>
     <w:p>
       <w:pPr>
         <w:spacing w:line="240" w:lineRule="auto"/>
@@ -3785,6 +3783,1847 @@
         </w:rPr>
         <w:t>20, 25);</w:t>
       </w:r>
+    </w:p>
+    <w:p>
+      <w:pPr>
+        <w:spacing w:line="240" w:lineRule="auto"/>
+        <w:rPr>
+          <w:rFonts w:cstheme="minorHAnsi"/>
+          <w:sz w:val="16"/>
+          <w:szCs w:val="16"/>
+        </w:rPr>
+      </w:pPr>
+    </w:p>
+    <w:p>
+      <w:pPr>
+        <w:spacing w:line="240" w:lineRule="auto"/>
+        <w:rPr>
+          <w:rFonts w:cstheme="minorHAnsi"/>
+          <w:b/>
+          <w:sz w:val="16"/>
+          <w:szCs w:val="16"/>
+          <w:u w:val="single"/>
+        </w:rPr>
+      </w:pPr>
+      <w:r>
+        <w:rPr>
+          <w:rFonts w:cstheme="minorHAnsi"/>
+          <w:b/>
+          <w:sz w:val="16"/>
+          <w:szCs w:val="16"/>
+          <w:u w:val="single"/>
+        </w:rPr>
+        <w:t>STAR RANDOMIZATION2.0</w:t>
+      </w:r>
+      <w:r>
+        <w:rPr>
+          <w:rFonts w:cstheme="minorHAnsi"/>
+          <w:b/>
+          <w:sz w:val="16"/>
+          <w:szCs w:val="16"/>
+          <w:u w:val="single"/>
+        </w:rPr>
+        <w:t>-Spiral</w:t>
+      </w:r>
+    </w:p>
+    <w:p>
+      <w:pPr>
+        <w:spacing w:line="240" w:lineRule="auto"/>
+        <w:rPr>
+          <w:rFonts w:cstheme="minorHAnsi"/>
+          <w:sz w:val="16"/>
+          <w:szCs w:val="16"/>
+        </w:rPr>
+      </w:pPr>
+      <w:proofErr w:type="spellStart"/>
+      <w:r>
+        <w:rPr>
+          <w:rFonts w:cstheme="minorHAnsi"/>
+          <w:sz w:val="16"/>
+          <w:szCs w:val="16"/>
+        </w:rPr>
+        <w:t>proc</w:t>
+      </w:r>
+      <w:proofErr w:type="spellEnd"/>
+      <w:r>
+        <w:rPr>
+          <w:rFonts w:cstheme="minorHAnsi"/>
+          <w:sz w:val="16"/>
+          <w:szCs w:val="16"/>
+        </w:rPr>
+        <w:t xml:space="preserve"> </w:t>
+      </w:r>
+      <w:proofErr w:type="spellStart"/>
+      <w:proofErr w:type="gramStart"/>
+      <w:r>
+        <w:rPr>
+          <w:rFonts w:cstheme="minorHAnsi"/>
+          <w:sz w:val="16"/>
+          <w:szCs w:val="16"/>
+        </w:rPr>
+        <w:t>SpiralStars</w:t>
+      </w:r>
+      <w:proofErr w:type="spellEnd"/>
+      <w:r>
+        <w:rPr>
+          <w:rFonts w:cstheme="minorHAnsi"/>
+          <w:sz w:val="16"/>
+          <w:szCs w:val="16"/>
+        </w:rPr>
+        <w:t>(</w:t>
+      </w:r>
+      <w:proofErr w:type="spellStart"/>
+      <w:proofErr w:type="gramEnd"/>
+      <w:r>
+        <w:rPr>
+          <w:rFonts w:cstheme="minorHAnsi"/>
+          <w:sz w:val="16"/>
+          <w:szCs w:val="16"/>
+        </w:rPr>
+        <w:t>int</w:t>
+      </w:r>
+      <w:proofErr w:type="spellEnd"/>
+      <w:r>
+        <w:rPr>
+          <w:rFonts w:cstheme="minorHAnsi"/>
+          <w:sz w:val="16"/>
+          <w:szCs w:val="16"/>
+        </w:rPr>
+        <w:t xml:space="preserve"> $</w:t>
+      </w:r>
+      <w:proofErr w:type="spellStart"/>
+      <w:r>
+        <w:rPr>
+          <w:rFonts w:cstheme="minorHAnsi"/>
+          <w:sz w:val="16"/>
+          <w:szCs w:val="16"/>
+        </w:rPr>
+        <w:t>numStars</w:t>
+      </w:r>
+      <w:proofErr w:type="spellEnd"/>
+      <w:r>
+        <w:rPr>
+          <w:rFonts w:cstheme="minorHAnsi"/>
+          <w:sz w:val="16"/>
+          <w:szCs w:val="16"/>
+        </w:rPr>
+        <w:t>, float $rotation) {</w:t>
+      </w:r>
+    </w:p>
+    <w:p>
+      <w:pPr>
+        <w:spacing w:line="240" w:lineRule="auto"/>
+        <w:rPr>
+          <w:rFonts w:cstheme="minorHAnsi"/>
+          <w:sz w:val="16"/>
+          <w:szCs w:val="16"/>
+        </w:rPr>
+      </w:pPr>
+      <w:r>
+        <w:rPr>
+          <w:rFonts w:cstheme="minorHAnsi"/>
+          <w:sz w:val="16"/>
+          <w:szCs w:val="16"/>
+        </w:rPr>
+        <w:t>string $</w:t>
+      </w:r>
+      <w:proofErr w:type="spellStart"/>
+      <w:r>
+        <w:rPr>
+          <w:rFonts w:cstheme="minorHAnsi"/>
+          <w:sz w:val="16"/>
+          <w:szCs w:val="16"/>
+        </w:rPr>
+        <w:t>sels</w:t>
+      </w:r>
+      <w:proofErr w:type="spellEnd"/>
+      <w:r>
+        <w:rPr>
+          <w:rFonts w:cstheme="minorHAnsi"/>
+          <w:sz w:val="16"/>
+          <w:szCs w:val="16"/>
+        </w:rPr>
+        <w:t xml:space="preserve"> [] = `ls -</w:t>
+      </w:r>
+      <w:proofErr w:type="spellStart"/>
+      <w:r>
+        <w:rPr>
+          <w:rFonts w:cstheme="minorHAnsi"/>
+          <w:sz w:val="16"/>
+          <w:szCs w:val="16"/>
+        </w:rPr>
+        <w:t>sl</w:t>
+      </w:r>
+      <w:proofErr w:type="spellEnd"/>
+      <w:r>
+        <w:rPr>
+          <w:rFonts w:cstheme="minorHAnsi"/>
+          <w:sz w:val="16"/>
+          <w:szCs w:val="16"/>
+        </w:rPr>
+        <w:t>`;</w:t>
+      </w:r>
+    </w:p>
+    <w:p>
+      <w:pPr>
+        <w:spacing w:line="240" w:lineRule="auto"/>
+        <w:rPr>
+          <w:rFonts w:cstheme="minorHAnsi"/>
+          <w:sz w:val="16"/>
+          <w:szCs w:val="16"/>
+        </w:rPr>
+      </w:pPr>
+      <w:r>
+        <w:rPr>
+          <w:rFonts w:cstheme="minorHAnsi"/>
+          <w:sz w:val="16"/>
+          <w:szCs w:val="16"/>
+        </w:rPr>
+        <w:t>string $</w:t>
+      </w:r>
+      <w:proofErr w:type="spellStart"/>
+      <w:r>
+        <w:rPr>
+          <w:rFonts w:cstheme="minorHAnsi"/>
+          <w:sz w:val="16"/>
+          <w:szCs w:val="16"/>
+        </w:rPr>
+        <w:t>sel</w:t>
+      </w:r>
+      <w:proofErr w:type="spellEnd"/>
+      <w:r>
+        <w:rPr>
+          <w:rFonts w:cstheme="minorHAnsi"/>
+          <w:sz w:val="16"/>
+          <w:szCs w:val="16"/>
+        </w:rPr>
+        <w:t xml:space="preserve"> = $</w:t>
+      </w:r>
+      <w:proofErr w:type="spellStart"/>
+      <w:proofErr w:type="gramStart"/>
+      <w:r>
+        <w:rPr>
+          <w:rFonts w:cstheme="minorHAnsi"/>
+          <w:sz w:val="16"/>
+          <w:szCs w:val="16"/>
+        </w:rPr>
+        <w:t>sels</w:t>
+      </w:r>
+      <w:proofErr w:type="spellEnd"/>
+      <w:r>
+        <w:rPr>
+          <w:rFonts w:cstheme="minorHAnsi"/>
+          <w:sz w:val="16"/>
+          <w:szCs w:val="16"/>
+        </w:rPr>
+        <w:t>[</w:t>
+      </w:r>
+      <w:proofErr w:type="gramEnd"/>
+      <w:r>
+        <w:rPr>
+          <w:rFonts w:cstheme="minorHAnsi"/>
+          <w:sz w:val="16"/>
+          <w:szCs w:val="16"/>
+        </w:rPr>
+        <w:t>0];</w:t>
+      </w:r>
+    </w:p>
+    <w:p>
+      <w:pPr>
+        <w:spacing w:line="240" w:lineRule="auto"/>
+        <w:rPr>
+          <w:rFonts w:cstheme="minorHAnsi"/>
+          <w:sz w:val="16"/>
+          <w:szCs w:val="16"/>
+        </w:rPr>
+      </w:pPr>
+    </w:p>
+    <w:p>
+      <w:pPr>
+        <w:spacing w:line="240" w:lineRule="auto"/>
+        <w:rPr>
+          <w:rFonts w:cstheme="minorHAnsi"/>
+          <w:sz w:val="16"/>
+          <w:szCs w:val="16"/>
+        </w:rPr>
+      </w:pPr>
+      <w:proofErr w:type="gramStart"/>
+      <w:r>
+        <w:rPr>
+          <w:rFonts w:cstheme="minorHAnsi"/>
+          <w:sz w:val="16"/>
+          <w:szCs w:val="16"/>
+        </w:rPr>
+        <w:t>for(</w:t>
+      </w:r>
+      <w:proofErr w:type="gramEnd"/>
+      <w:r>
+        <w:rPr>
+          <w:rFonts w:cstheme="minorHAnsi"/>
+          <w:sz w:val="16"/>
+          <w:szCs w:val="16"/>
+        </w:rPr>
+        <w:t>$</w:t>
+      </w:r>
+      <w:proofErr w:type="spellStart"/>
+      <w:r>
+        <w:rPr>
+          <w:rFonts w:cstheme="minorHAnsi"/>
+          <w:sz w:val="16"/>
+          <w:szCs w:val="16"/>
+        </w:rPr>
+        <w:t>i</w:t>
+      </w:r>
+      <w:proofErr w:type="spellEnd"/>
+      <w:r>
+        <w:rPr>
+          <w:rFonts w:cstheme="minorHAnsi"/>
+          <w:sz w:val="16"/>
+          <w:szCs w:val="16"/>
+        </w:rPr>
+        <w:t>=0; $</w:t>
+      </w:r>
+      <w:proofErr w:type="spellStart"/>
+      <w:r>
+        <w:rPr>
+          <w:rFonts w:cstheme="minorHAnsi"/>
+          <w:sz w:val="16"/>
+          <w:szCs w:val="16"/>
+        </w:rPr>
+        <w:t>i</w:t>
+      </w:r>
+      <w:proofErr w:type="spellEnd"/>
+      <w:r>
+        <w:rPr>
+          <w:rFonts w:cstheme="minorHAnsi"/>
+          <w:sz w:val="16"/>
+          <w:szCs w:val="16"/>
+        </w:rPr>
+        <w:t>&lt;$</w:t>
+      </w:r>
+      <w:proofErr w:type="spellStart"/>
+      <w:r>
+        <w:rPr>
+          <w:rFonts w:cstheme="minorHAnsi"/>
+          <w:sz w:val="16"/>
+          <w:szCs w:val="16"/>
+        </w:rPr>
+        <w:t>numStars</w:t>
+      </w:r>
+      <w:proofErr w:type="spellEnd"/>
+      <w:r>
+        <w:rPr>
+          <w:rFonts w:cstheme="minorHAnsi"/>
+          <w:sz w:val="16"/>
+          <w:szCs w:val="16"/>
+        </w:rPr>
+        <w:t>; $</w:t>
+      </w:r>
+      <w:proofErr w:type="spellStart"/>
+      <w:r>
+        <w:rPr>
+          <w:rFonts w:cstheme="minorHAnsi"/>
+          <w:sz w:val="16"/>
+          <w:szCs w:val="16"/>
+        </w:rPr>
+        <w:t>i</w:t>
+      </w:r>
+      <w:proofErr w:type="spellEnd"/>
+      <w:r>
+        <w:rPr>
+          <w:rFonts w:cstheme="minorHAnsi"/>
+          <w:sz w:val="16"/>
+          <w:szCs w:val="16"/>
+        </w:rPr>
+        <w:t>++)</w:t>
+      </w:r>
+    </w:p>
+    <w:p>
+      <w:pPr>
+        <w:spacing w:line="240" w:lineRule="auto"/>
+        <w:rPr>
+          <w:rFonts w:cstheme="minorHAnsi"/>
+          <w:sz w:val="16"/>
+          <w:szCs w:val="16"/>
+        </w:rPr>
+      </w:pPr>
+      <w:r>
+        <w:rPr>
+          <w:rFonts w:cstheme="minorHAnsi"/>
+          <w:sz w:val="16"/>
+          <w:szCs w:val="16"/>
+        </w:rPr>
+        <w:t>{</w:t>
+      </w:r>
+    </w:p>
+    <w:p>
+      <w:pPr>
+        <w:spacing w:line="240" w:lineRule="auto"/>
+        <w:rPr>
+          <w:rFonts w:cstheme="minorHAnsi"/>
+          <w:sz w:val="16"/>
+          <w:szCs w:val="16"/>
+        </w:rPr>
+      </w:pPr>
+      <w:r>
+        <w:rPr>
+          <w:rFonts w:cstheme="minorHAnsi"/>
+          <w:sz w:val="16"/>
+          <w:szCs w:val="16"/>
+        </w:rPr>
+        <w:t xml:space="preserve">    string $</w:t>
+      </w:r>
+      <w:proofErr w:type="spellStart"/>
+      <w:r>
+        <w:rPr>
+          <w:rFonts w:cstheme="minorHAnsi"/>
+          <w:sz w:val="16"/>
+          <w:szCs w:val="16"/>
+        </w:rPr>
+        <w:t>newSel</w:t>
+      </w:r>
+      <w:proofErr w:type="spellEnd"/>
+      <w:r>
+        <w:rPr>
+          <w:rFonts w:cstheme="minorHAnsi"/>
+          <w:sz w:val="16"/>
+          <w:szCs w:val="16"/>
+        </w:rPr>
+        <w:t xml:space="preserve"> [];</w:t>
+      </w:r>
+    </w:p>
+    <w:p>
+      <w:pPr>
+        <w:spacing w:line="240" w:lineRule="auto"/>
+        <w:rPr>
+          <w:rFonts w:cstheme="minorHAnsi"/>
+          <w:sz w:val="16"/>
+          <w:szCs w:val="16"/>
+        </w:rPr>
+      </w:pPr>
+      <w:r>
+        <w:rPr>
+          <w:rFonts w:cstheme="minorHAnsi"/>
+          <w:sz w:val="16"/>
+          <w:szCs w:val="16"/>
+        </w:rPr>
+        <w:t xml:space="preserve">    $</w:t>
+      </w:r>
+      <w:proofErr w:type="spellStart"/>
+      <w:r>
+        <w:rPr>
+          <w:rFonts w:cstheme="minorHAnsi"/>
+          <w:sz w:val="16"/>
+          <w:szCs w:val="16"/>
+        </w:rPr>
+        <w:t>newSel</w:t>
+      </w:r>
+      <w:proofErr w:type="spellEnd"/>
+      <w:r>
+        <w:rPr>
+          <w:rFonts w:cstheme="minorHAnsi"/>
+          <w:sz w:val="16"/>
+          <w:szCs w:val="16"/>
+        </w:rPr>
+        <w:t xml:space="preserve"> = `duplicate -</w:t>
+      </w:r>
+      <w:proofErr w:type="spellStart"/>
+      <w:r>
+        <w:rPr>
+          <w:rFonts w:cstheme="minorHAnsi"/>
+          <w:sz w:val="16"/>
+          <w:szCs w:val="16"/>
+        </w:rPr>
+        <w:t>rr</w:t>
+      </w:r>
+      <w:proofErr w:type="spellEnd"/>
+      <w:r>
+        <w:rPr>
+          <w:rFonts w:cstheme="minorHAnsi"/>
+          <w:sz w:val="16"/>
+          <w:szCs w:val="16"/>
+        </w:rPr>
+        <w:t xml:space="preserve"> $</w:t>
+      </w:r>
+      <w:proofErr w:type="spellStart"/>
+      <w:r>
+        <w:rPr>
+          <w:rFonts w:cstheme="minorHAnsi"/>
+          <w:sz w:val="16"/>
+          <w:szCs w:val="16"/>
+        </w:rPr>
+        <w:t>sel</w:t>
+      </w:r>
+      <w:proofErr w:type="spellEnd"/>
+      <w:proofErr w:type="gramStart"/>
+      <w:r>
+        <w:rPr>
+          <w:rFonts w:cstheme="minorHAnsi"/>
+          <w:sz w:val="16"/>
+          <w:szCs w:val="16"/>
+        </w:rPr>
+        <w:t>` ;</w:t>
+      </w:r>
+      <w:proofErr w:type="gramEnd"/>
+    </w:p>
+    <w:p>
+      <w:pPr>
+        <w:spacing w:line="240" w:lineRule="auto"/>
+        <w:rPr>
+          <w:rFonts w:cstheme="minorHAnsi"/>
+          <w:sz w:val="16"/>
+          <w:szCs w:val="16"/>
+        </w:rPr>
+      </w:pPr>
+      <w:r>
+        <w:rPr>
+          <w:rFonts w:cstheme="minorHAnsi"/>
+          <w:sz w:val="16"/>
+          <w:szCs w:val="16"/>
+        </w:rPr>
+        <w:t xml:space="preserve">    $</w:t>
+      </w:r>
+      <w:proofErr w:type="spellStart"/>
+      <w:r>
+        <w:rPr>
+          <w:rFonts w:cstheme="minorHAnsi"/>
+          <w:sz w:val="16"/>
+          <w:szCs w:val="16"/>
+        </w:rPr>
+        <w:t>sel</w:t>
+      </w:r>
+      <w:proofErr w:type="spellEnd"/>
+      <w:r>
+        <w:rPr>
+          <w:rFonts w:cstheme="minorHAnsi"/>
+          <w:sz w:val="16"/>
+          <w:szCs w:val="16"/>
+        </w:rPr>
+        <w:t xml:space="preserve"> = $</w:t>
+      </w:r>
+      <w:proofErr w:type="spellStart"/>
+      <w:r>
+        <w:rPr>
+          <w:rFonts w:cstheme="minorHAnsi"/>
+          <w:sz w:val="16"/>
+          <w:szCs w:val="16"/>
+        </w:rPr>
+        <w:t>newSel</w:t>
+      </w:r>
+      <w:proofErr w:type="spellEnd"/>
+      <w:r>
+        <w:rPr>
+          <w:rFonts w:cstheme="minorHAnsi"/>
+          <w:sz w:val="16"/>
+          <w:szCs w:val="16"/>
+        </w:rPr>
+        <w:t xml:space="preserve"> [0];</w:t>
+      </w:r>
+    </w:p>
+    <w:p>
+      <w:pPr>
+        <w:spacing w:line="240" w:lineRule="auto"/>
+        <w:rPr>
+          <w:rFonts w:cstheme="minorHAnsi"/>
+          <w:sz w:val="16"/>
+          <w:szCs w:val="16"/>
+        </w:rPr>
+      </w:pPr>
+      <w:r>
+        <w:rPr>
+          <w:rFonts w:cstheme="minorHAnsi"/>
+          <w:sz w:val="16"/>
+          <w:szCs w:val="16"/>
+        </w:rPr>
+        <w:t xml:space="preserve">    move -r -</w:t>
+      </w:r>
+      <w:proofErr w:type="spellStart"/>
+      <w:r>
+        <w:rPr>
+          <w:rFonts w:cstheme="minorHAnsi"/>
+          <w:sz w:val="16"/>
+          <w:szCs w:val="16"/>
+        </w:rPr>
+        <w:t>os</w:t>
+      </w:r>
+      <w:proofErr w:type="spellEnd"/>
+      <w:r>
+        <w:rPr>
+          <w:rFonts w:cstheme="minorHAnsi"/>
+          <w:sz w:val="16"/>
+          <w:szCs w:val="16"/>
+        </w:rPr>
+        <w:t xml:space="preserve"> -</w:t>
+      </w:r>
+      <w:proofErr w:type="spellStart"/>
+      <w:r>
+        <w:rPr>
+          <w:rFonts w:cstheme="minorHAnsi"/>
+          <w:sz w:val="16"/>
+          <w:szCs w:val="16"/>
+        </w:rPr>
+        <w:t>wd</w:t>
+      </w:r>
+      <w:proofErr w:type="spellEnd"/>
+      <w:r>
+        <w:rPr>
+          <w:rFonts w:cstheme="minorHAnsi"/>
+          <w:sz w:val="16"/>
+          <w:szCs w:val="16"/>
+        </w:rPr>
+        <w:t xml:space="preserve"> 2 2 2 $</w:t>
+      </w:r>
+      <w:proofErr w:type="spellStart"/>
+      <w:r>
+        <w:rPr>
+          <w:rFonts w:cstheme="minorHAnsi"/>
+          <w:sz w:val="16"/>
+          <w:szCs w:val="16"/>
+        </w:rPr>
+        <w:t>newSel</w:t>
+      </w:r>
+      <w:proofErr w:type="spellEnd"/>
+      <w:r>
+        <w:rPr>
+          <w:rFonts w:cstheme="minorHAnsi"/>
+          <w:sz w:val="16"/>
+          <w:szCs w:val="16"/>
+        </w:rPr>
+        <w:t xml:space="preserve"> [0];</w:t>
+      </w:r>
+    </w:p>
+    <w:p>
+      <w:pPr>
+        <w:spacing w:line="240" w:lineRule="auto"/>
+        <w:rPr>
+          <w:rFonts w:cstheme="minorHAnsi"/>
+          <w:sz w:val="16"/>
+          <w:szCs w:val="16"/>
+        </w:rPr>
+      </w:pPr>
+      <w:r>
+        <w:rPr>
+          <w:rFonts w:cstheme="minorHAnsi"/>
+          <w:sz w:val="16"/>
+          <w:szCs w:val="16"/>
+        </w:rPr>
+        <w:t xml:space="preserve">    rotate -r -</w:t>
+      </w:r>
+      <w:proofErr w:type="spellStart"/>
+      <w:r>
+        <w:rPr>
+          <w:rFonts w:cstheme="minorHAnsi"/>
+          <w:sz w:val="16"/>
+          <w:szCs w:val="16"/>
+        </w:rPr>
+        <w:t>os</w:t>
+      </w:r>
+      <w:proofErr w:type="spellEnd"/>
+      <w:r>
+        <w:rPr>
+          <w:rFonts w:cstheme="minorHAnsi"/>
+          <w:sz w:val="16"/>
+          <w:szCs w:val="16"/>
+        </w:rPr>
+        <w:t xml:space="preserve"> -</w:t>
+      </w:r>
+      <w:proofErr w:type="spellStart"/>
+      <w:r>
+        <w:rPr>
+          <w:rFonts w:cstheme="minorHAnsi"/>
+          <w:sz w:val="16"/>
+          <w:szCs w:val="16"/>
+        </w:rPr>
+        <w:t>fo</w:t>
+      </w:r>
+      <w:proofErr w:type="spellEnd"/>
+      <w:r>
+        <w:rPr>
+          <w:rFonts w:cstheme="minorHAnsi"/>
+          <w:sz w:val="16"/>
+          <w:szCs w:val="16"/>
+        </w:rPr>
+        <w:t xml:space="preserve"> 0 $rotation 0 $</w:t>
+      </w:r>
+      <w:proofErr w:type="spellStart"/>
+      <w:r>
+        <w:rPr>
+          <w:rFonts w:cstheme="minorHAnsi"/>
+          <w:sz w:val="16"/>
+          <w:szCs w:val="16"/>
+        </w:rPr>
+        <w:t>newSel</w:t>
+      </w:r>
+      <w:proofErr w:type="spellEnd"/>
+      <w:r>
+        <w:rPr>
+          <w:rFonts w:cstheme="minorHAnsi"/>
+          <w:sz w:val="16"/>
+          <w:szCs w:val="16"/>
+        </w:rPr>
+        <w:t xml:space="preserve"> [0];</w:t>
+      </w:r>
+    </w:p>
+    <w:p>
+      <w:pPr>
+        <w:spacing w:line="240" w:lineRule="auto"/>
+        <w:rPr>
+          <w:rFonts w:cstheme="minorHAnsi"/>
+          <w:sz w:val="16"/>
+          <w:szCs w:val="16"/>
+        </w:rPr>
+      </w:pPr>
+      <w:r>
+        <w:rPr>
+          <w:rFonts w:cstheme="minorHAnsi"/>
+          <w:sz w:val="16"/>
+          <w:szCs w:val="16"/>
+        </w:rPr>
+        <w:t>}</w:t>
+      </w:r>
+    </w:p>
+    <w:p>
+      <w:pPr>
+        <w:spacing w:line="240" w:lineRule="auto"/>
+        <w:rPr>
+          <w:rFonts w:cstheme="minorHAnsi"/>
+          <w:sz w:val="16"/>
+          <w:szCs w:val="16"/>
+        </w:rPr>
+      </w:pPr>
+      <w:r>
+        <w:rPr>
+          <w:rFonts w:cstheme="minorHAnsi"/>
+          <w:sz w:val="16"/>
+          <w:szCs w:val="16"/>
+        </w:rPr>
+        <w:t>}</w:t>
+      </w:r>
+    </w:p>
+    <w:p>
+      <w:pPr>
+        <w:spacing w:line="240" w:lineRule="auto"/>
+        <w:rPr>
+          <w:rFonts w:cstheme="minorHAnsi"/>
+          <w:sz w:val="16"/>
+          <w:szCs w:val="16"/>
+        </w:rPr>
+      </w:pPr>
+      <w:proofErr w:type="spellStart"/>
+      <w:proofErr w:type="gramStart"/>
+      <w:r>
+        <w:rPr>
+          <w:rFonts w:cstheme="minorHAnsi"/>
+          <w:sz w:val="16"/>
+          <w:szCs w:val="16"/>
+        </w:rPr>
+        <w:t>SpiralStars</w:t>
+      </w:r>
+      <w:proofErr w:type="spellEnd"/>
+      <w:r>
+        <w:rPr>
+          <w:rFonts w:cstheme="minorHAnsi"/>
+          <w:sz w:val="16"/>
+          <w:szCs w:val="16"/>
+        </w:rPr>
+        <w:t>(</w:t>
+      </w:r>
+      <w:proofErr w:type="gramEnd"/>
+      <w:r>
+        <w:rPr>
+          <w:rFonts w:cstheme="minorHAnsi"/>
+          <w:sz w:val="16"/>
+          <w:szCs w:val="16"/>
+        </w:rPr>
+        <w:t>15, 25);</w:t>
+      </w:r>
+    </w:p>
+    <w:p>
+      <w:pPr>
+        <w:spacing w:line="240" w:lineRule="auto"/>
+        <w:rPr>
+          <w:rFonts w:cstheme="minorHAnsi"/>
+          <w:b/>
+          <w:sz w:val="16"/>
+          <w:szCs w:val="16"/>
+          <w:u w:val="single"/>
+        </w:rPr>
+      </w:pPr>
+      <w:r>
+        <w:rPr>
+          <w:rFonts w:cstheme="minorHAnsi"/>
+          <w:b/>
+          <w:sz w:val="16"/>
+          <w:szCs w:val="16"/>
+          <w:u w:val="single"/>
+        </w:rPr>
+        <w:t>STAR RANDOMIZATION3.0</w:t>
+      </w:r>
+      <w:r>
+        <w:rPr>
+          <w:rFonts w:cstheme="minorHAnsi"/>
+          <w:b/>
+          <w:sz w:val="16"/>
+          <w:szCs w:val="16"/>
+          <w:u w:val="single"/>
+        </w:rPr>
+        <w:t>-Cluster</w:t>
+      </w:r>
+    </w:p>
+    <w:p>
+      <w:pPr>
+        <w:spacing w:line="240" w:lineRule="auto"/>
+        <w:rPr>
+          <w:rFonts w:cstheme="minorHAnsi"/>
+          <w:sz w:val="16"/>
+          <w:szCs w:val="16"/>
+        </w:rPr>
+      </w:pPr>
+      <w:r>
+        <w:rPr>
+          <w:rFonts w:cstheme="minorHAnsi"/>
+          <w:sz w:val="16"/>
+          <w:szCs w:val="16"/>
+        </w:rPr>
+        <w:t>//Randomization Script//</w:t>
+      </w:r>
+    </w:p>
+    <w:p>
+      <w:pPr>
+        <w:spacing w:line="240" w:lineRule="auto"/>
+        <w:rPr>
+          <w:rFonts w:cstheme="minorHAnsi"/>
+          <w:sz w:val="16"/>
+          <w:szCs w:val="16"/>
+        </w:rPr>
+      </w:pPr>
+      <w:proofErr w:type="spellStart"/>
+      <w:r>
+        <w:rPr>
+          <w:rFonts w:cstheme="minorHAnsi"/>
+          <w:sz w:val="16"/>
+          <w:szCs w:val="16"/>
+        </w:rPr>
+        <w:t>proc</w:t>
+      </w:r>
+      <w:proofErr w:type="spellEnd"/>
+      <w:r>
+        <w:rPr>
+          <w:rFonts w:cstheme="minorHAnsi"/>
+          <w:sz w:val="16"/>
+          <w:szCs w:val="16"/>
+        </w:rPr>
+        <w:t xml:space="preserve"> </w:t>
+      </w:r>
+      <w:proofErr w:type="gramStart"/>
+      <w:r>
+        <w:rPr>
+          <w:rFonts w:cstheme="minorHAnsi"/>
+          <w:sz w:val="16"/>
+          <w:szCs w:val="16"/>
+        </w:rPr>
+        <w:t>Randomize(</w:t>
+      </w:r>
+      <w:proofErr w:type="spellStart"/>
+      <w:proofErr w:type="gramEnd"/>
+      <w:r>
+        <w:rPr>
+          <w:rFonts w:cstheme="minorHAnsi"/>
+          <w:sz w:val="16"/>
+          <w:szCs w:val="16"/>
+        </w:rPr>
+        <w:t>int</w:t>
+      </w:r>
+      <w:proofErr w:type="spellEnd"/>
+      <w:r>
+        <w:rPr>
+          <w:rFonts w:cstheme="minorHAnsi"/>
+          <w:sz w:val="16"/>
+          <w:szCs w:val="16"/>
+        </w:rPr>
+        <w:t xml:space="preserve"> $</w:t>
+      </w:r>
+      <w:proofErr w:type="spellStart"/>
+      <w:r>
+        <w:rPr>
+          <w:rFonts w:cstheme="minorHAnsi"/>
+          <w:sz w:val="16"/>
+          <w:szCs w:val="16"/>
+        </w:rPr>
+        <w:t>num</w:t>
+      </w:r>
+      <w:proofErr w:type="spellEnd"/>
+      <w:r>
+        <w:rPr>
+          <w:rFonts w:cstheme="minorHAnsi"/>
+          <w:sz w:val="16"/>
+          <w:szCs w:val="16"/>
+        </w:rPr>
+        <w:t xml:space="preserve">, </w:t>
+      </w:r>
+      <w:proofErr w:type="spellStart"/>
+      <w:r>
+        <w:rPr>
+          <w:rFonts w:cstheme="minorHAnsi"/>
+          <w:sz w:val="16"/>
+          <w:szCs w:val="16"/>
+        </w:rPr>
+        <w:t>int</w:t>
+      </w:r>
+      <w:proofErr w:type="spellEnd"/>
+      <w:r>
+        <w:rPr>
+          <w:rFonts w:cstheme="minorHAnsi"/>
+          <w:sz w:val="16"/>
+          <w:szCs w:val="16"/>
+        </w:rPr>
+        <w:t xml:space="preserve"> $</w:t>
+      </w:r>
+      <w:proofErr w:type="spellStart"/>
+      <w:r>
+        <w:rPr>
+          <w:rFonts w:cstheme="minorHAnsi"/>
+          <w:sz w:val="16"/>
+          <w:szCs w:val="16"/>
+        </w:rPr>
+        <w:t>xRange</w:t>
+      </w:r>
+      <w:proofErr w:type="spellEnd"/>
+      <w:r>
+        <w:rPr>
+          <w:rFonts w:cstheme="minorHAnsi"/>
+          <w:sz w:val="16"/>
+          <w:szCs w:val="16"/>
+        </w:rPr>
+        <w:t xml:space="preserve">, </w:t>
+      </w:r>
+      <w:proofErr w:type="spellStart"/>
+      <w:r>
+        <w:rPr>
+          <w:rFonts w:cstheme="minorHAnsi"/>
+          <w:sz w:val="16"/>
+          <w:szCs w:val="16"/>
+        </w:rPr>
+        <w:t>int</w:t>
+      </w:r>
+      <w:proofErr w:type="spellEnd"/>
+      <w:r>
+        <w:rPr>
+          <w:rFonts w:cstheme="minorHAnsi"/>
+          <w:sz w:val="16"/>
+          <w:szCs w:val="16"/>
+        </w:rPr>
+        <w:t xml:space="preserve"> $</w:t>
+      </w:r>
+      <w:proofErr w:type="spellStart"/>
+      <w:r>
+        <w:rPr>
+          <w:rFonts w:cstheme="minorHAnsi"/>
+          <w:sz w:val="16"/>
+          <w:szCs w:val="16"/>
+        </w:rPr>
+        <w:t>yRange</w:t>
+      </w:r>
+      <w:proofErr w:type="spellEnd"/>
+      <w:r>
+        <w:rPr>
+          <w:rFonts w:cstheme="minorHAnsi"/>
+          <w:sz w:val="16"/>
+          <w:szCs w:val="16"/>
+        </w:rPr>
+        <w:t xml:space="preserve">, </w:t>
+      </w:r>
+      <w:proofErr w:type="spellStart"/>
+      <w:r>
+        <w:rPr>
+          <w:rFonts w:cstheme="minorHAnsi"/>
+          <w:sz w:val="16"/>
+          <w:szCs w:val="16"/>
+        </w:rPr>
+        <w:t>int</w:t>
+      </w:r>
+      <w:proofErr w:type="spellEnd"/>
+      <w:r>
+        <w:rPr>
+          <w:rFonts w:cstheme="minorHAnsi"/>
+          <w:sz w:val="16"/>
+          <w:szCs w:val="16"/>
+        </w:rPr>
+        <w:t xml:space="preserve"> $</w:t>
+      </w:r>
+      <w:proofErr w:type="spellStart"/>
+      <w:r>
+        <w:rPr>
+          <w:rFonts w:cstheme="minorHAnsi"/>
+          <w:sz w:val="16"/>
+          <w:szCs w:val="16"/>
+        </w:rPr>
+        <w:t>zRange</w:t>
+      </w:r>
+      <w:proofErr w:type="spellEnd"/>
+      <w:r>
+        <w:rPr>
+          <w:rFonts w:cstheme="minorHAnsi"/>
+          <w:sz w:val="16"/>
+          <w:szCs w:val="16"/>
+        </w:rPr>
+        <w:t>) {</w:t>
+      </w:r>
+    </w:p>
+    <w:p>
+      <w:pPr>
+        <w:spacing w:line="240" w:lineRule="auto"/>
+        <w:rPr>
+          <w:rFonts w:cstheme="minorHAnsi"/>
+          <w:sz w:val="16"/>
+          <w:szCs w:val="16"/>
+        </w:rPr>
+      </w:pPr>
+      <w:r>
+        <w:rPr>
+          <w:rFonts w:cstheme="minorHAnsi"/>
+          <w:sz w:val="16"/>
+          <w:szCs w:val="16"/>
+        </w:rPr>
+        <w:t xml:space="preserve">    string $</w:t>
+      </w:r>
+      <w:proofErr w:type="spellStart"/>
+      <w:proofErr w:type="gramStart"/>
+      <w:r>
+        <w:rPr>
+          <w:rFonts w:cstheme="minorHAnsi"/>
+          <w:sz w:val="16"/>
+          <w:szCs w:val="16"/>
+        </w:rPr>
+        <w:t>sels</w:t>
+      </w:r>
+      <w:proofErr w:type="spellEnd"/>
+      <w:r>
+        <w:rPr>
+          <w:rFonts w:cstheme="minorHAnsi"/>
+          <w:sz w:val="16"/>
+          <w:szCs w:val="16"/>
+        </w:rPr>
+        <w:t>[</w:t>
+      </w:r>
+      <w:proofErr w:type="gramEnd"/>
+      <w:r>
+        <w:rPr>
+          <w:rFonts w:cstheme="minorHAnsi"/>
+          <w:sz w:val="16"/>
+          <w:szCs w:val="16"/>
+        </w:rPr>
+        <w:t>] = `ls -</w:t>
+      </w:r>
+      <w:proofErr w:type="spellStart"/>
+      <w:r>
+        <w:rPr>
+          <w:rFonts w:cstheme="minorHAnsi"/>
+          <w:sz w:val="16"/>
+          <w:szCs w:val="16"/>
+        </w:rPr>
+        <w:t>sl</w:t>
+      </w:r>
+      <w:proofErr w:type="spellEnd"/>
+      <w:r>
+        <w:rPr>
+          <w:rFonts w:cstheme="minorHAnsi"/>
+          <w:sz w:val="16"/>
+          <w:szCs w:val="16"/>
+        </w:rPr>
+        <w:t>` ;</w:t>
+      </w:r>
+    </w:p>
+    <w:p>
+      <w:pPr>
+        <w:spacing w:line="240" w:lineRule="auto"/>
+        <w:rPr>
+          <w:rFonts w:cstheme="minorHAnsi"/>
+          <w:sz w:val="16"/>
+          <w:szCs w:val="16"/>
+        </w:rPr>
+      </w:pPr>
+      <w:r>
+        <w:rPr>
+          <w:rFonts w:cstheme="minorHAnsi"/>
+          <w:sz w:val="16"/>
+          <w:szCs w:val="16"/>
+        </w:rPr>
+        <w:t xml:space="preserve">    </w:t>
+      </w:r>
+    </w:p>
+    <w:p>
+      <w:pPr>
+        <w:spacing w:line="240" w:lineRule="auto"/>
+        <w:rPr>
+          <w:rFonts w:cstheme="minorHAnsi"/>
+          <w:sz w:val="16"/>
+          <w:szCs w:val="16"/>
+        </w:rPr>
+      </w:pPr>
+      <w:r>
+        <w:rPr>
+          <w:rFonts w:cstheme="minorHAnsi"/>
+          <w:sz w:val="16"/>
+          <w:szCs w:val="16"/>
+        </w:rPr>
+        <w:t xml:space="preserve">    for ($</w:t>
+      </w:r>
+      <w:proofErr w:type="spellStart"/>
+      <w:r>
+        <w:rPr>
+          <w:rFonts w:cstheme="minorHAnsi"/>
+          <w:sz w:val="16"/>
+          <w:szCs w:val="16"/>
+        </w:rPr>
+        <w:t>i</w:t>
+      </w:r>
+      <w:proofErr w:type="spellEnd"/>
+      <w:r>
+        <w:rPr>
+          <w:rFonts w:cstheme="minorHAnsi"/>
+          <w:sz w:val="16"/>
+          <w:szCs w:val="16"/>
+        </w:rPr>
+        <w:t>=0; $</w:t>
+      </w:r>
+      <w:proofErr w:type="spellStart"/>
+      <w:r>
+        <w:rPr>
+          <w:rFonts w:cstheme="minorHAnsi"/>
+          <w:sz w:val="16"/>
+          <w:szCs w:val="16"/>
+        </w:rPr>
+        <w:t>i</w:t>
+      </w:r>
+      <w:proofErr w:type="spellEnd"/>
+      <w:r>
+        <w:rPr>
+          <w:rFonts w:cstheme="minorHAnsi"/>
+          <w:sz w:val="16"/>
+          <w:szCs w:val="16"/>
+        </w:rPr>
+        <w:t>&lt;size($</w:t>
+      </w:r>
+      <w:proofErr w:type="spellStart"/>
+      <w:r>
+        <w:rPr>
+          <w:rFonts w:cstheme="minorHAnsi"/>
+          <w:sz w:val="16"/>
+          <w:szCs w:val="16"/>
+        </w:rPr>
+        <w:t>sels</w:t>
+      </w:r>
+      <w:proofErr w:type="spellEnd"/>
+      <w:r>
+        <w:rPr>
+          <w:rFonts w:cstheme="minorHAnsi"/>
+          <w:sz w:val="16"/>
+          <w:szCs w:val="16"/>
+        </w:rPr>
+        <w:t>); $</w:t>
+      </w:r>
+      <w:proofErr w:type="spellStart"/>
+      <w:r>
+        <w:rPr>
+          <w:rFonts w:cstheme="minorHAnsi"/>
+          <w:sz w:val="16"/>
+          <w:szCs w:val="16"/>
+        </w:rPr>
+        <w:t>i</w:t>
+      </w:r>
+      <w:proofErr w:type="spellEnd"/>
+      <w:r>
+        <w:rPr>
+          <w:rFonts w:cstheme="minorHAnsi"/>
+          <w:sz w:val="16"/>
+          <w:szCs w:val="16"/>
+        </w:rPr>
+        <w:t>++) {</w:t>
+      </w:r>
+    </w:p>
+    <w:p>
+      <w:pPr>
+        <w:spacing w:line="240" w:lineRule="auto"/>
+        <w:rPr>
+          <w:rFonts w:cstheme="minorHAnsi"/>
+          <w:sz w:val="16"/>
+          <w:szCs w:val="16"/>
+        </w:rPr>
+      </w:pPr>
+      <w:r>
+        <w:rPr>
+          <w:rFonts w:cstheme="minorHAnsi"/>
+          <w:sz w:val="16"/>
+          <w:szCs w:val="16"/>
+        </w:rPr>
+        <w:t xml:space="preserve">        </w:t>
+      </w:r>
+    </w:p>
+    <w:p>
+      <w:pPr>
+        <w:spacing w:line="240" w:lineRule="auto"/>
+        <w:rPr>
+          <w:rFonts w:cstheme="minorHAnsi"/>
+          <w:sz w:val="16"/>
+          <w:szCs w:val="16"/>
+        </w:rPr>
+      </w:pPr>
+      <w:r>
+        <w:rPr>
+          <w:rFonts w:cstheme="minorHAnsi"/>
+          <w:sz w:val="16"/>
+          <w:szCs w:val="16"/>
+        </w:rPr>
+        <w:t xml:space="preserve">        for ($j=0; $j&lt;$</w:t>
+      </w:r>
+      <w:proofErr w:type="spellStart"/>
+      <w:r>
+        <w:rPr>
+          <w:rFonts w:cstheme="minorHAnsi"/>
+          <w:sz w:val="16"/>
+          <w:szCs w:val="16"/>
+        </w:rPr>
+        <w:t>num</w:t>
+      </w:r>
+      <w:proofErr w:type="spellEnd"/>
+      <w:r>
+        <w:rPr>
+          <w:rFonts w:cstheme="minorHAnsi"/>
+          <w:sz w:val="16"/>
+          <w:szCs w:val="16"/>
+        </w:rPr>
+        <w:t>; $</w:t>
+      </w:r>
+      <w:proofErr w:type="spellStart"/>
+      <w:r>
+        <w:rPr>
+          <w:rFonts w:cstheme="minorHAnsi"/>
+          <w:sz w:val="16"/>
+          <w:szCs w:val="16"/>
+        </w:rPr>
+        <w:t>j++</w:t>
+      </w:r>
+      <w:proofErr w:type="spellEnd"/>
+      <w:r>
+        <w:rPr>
+          <w:rFonts w:cstheme="minorHAnsi"/>
+          <w:sz w:val="16"/>
+          <w:szCs w:val="16"/>
+        </w:rPr>
+        <w:t>) {</w:t>
+      </w:r>
+    </w:p>
+    <w:p>
+      <w:pPr>
+        <w:spacing w:line="240" w:lineRule="auto"/>
+        <w:rPr>
+          <w:rFonts w:cstheme="minorHAnsi"/>
+          <w:sz w:val="16"/>
+          <w:szCs w:val="16"/>
+        </w:rPr>
+      </w:pPr>
+      <w:r>
+        <w:rPr>
+          <w:rFonts w:cstheme="minorHAnsi"/>
+          <w:sz w:val="16"/>
+          <w:szCs w:val="16"/>
+        </w:rPr>
+        <w:t xml:space="preserve">            float $</w:t>
+      </w:r>
+      <w:proofErr w:type="spellStart"/>
+      <w:r>
+        <w:rPr>
+          <w:rFonts w:cstheme="minorHAnsi"/>
+          <w:sz w:val="16"/>
+          <w:szCs w:val="16"/>
+        </w:rPr>
+        <w:t>xPos</w:t>
+      </w:r>
+      <w:proofErr w:type="spellEnd"/>
+      <w:r>
+        <w:rPr>
+          <w:rFonts w:cstheme="minorHAnsi"/>
+          <w:sz w:val="16"/>
+          <w:szCs w:val="16"/>
+        </w:rPr>
+        <w:t xml:space="preserve"> = `rand ($</w:t>
+      </w:r>
+      <w:proofErr w:type="spellStart"/>
+      <w:r>
+        <w:rPr>
+          <w:rFonts w:cstheme="minorHAnsi"/>
+          <w:sz w:val="16"/>
+          <w:szCs w:val="16"/>
+        </w:rPr>
+        <w:t>xRange</w:t>
+      </w:r>
+      <w:proofErr w:type="spellEnd"/>
+      <w:r>
+        <w:rPr>
+          <w:rFonts w:cstheme="minorHAnsi"/>
+          <w:sz w:val="16"/>
+          <w:szCs w:val="16"/>
+        </w:rPr>
+        <w:t>*-1) $</w:t>
+      </w:r>
+      <w:proofErr w:type="spellStart"/>
+      <w:r>
+        <w:rPr>
+          <w:rFonts w:cstheme="minorHAnsi"/>
+          <w:sz w:val="16"/>
+          <w:szCs w:val="16"/>
+        </w:rPr>
+        <w:t>xRange</w:t>
+      </w:r>
+      <w:proofErr w:type="spellEnd"/>
+      <w:proofErr w:type="gramStart"/>
+      <w:r>
+        <w:rPr>
+          <w:rFonts w:cstheme="minorHAnsi"/>
+          <w:sz w:val="16"/>
+          <w:szCs w:val="16"/>
+        </w:rPr>
+        <w:t>` ;</w:t>
+      </w:r>
+      <w:proofErr w:type="gramEnd"/>
+    </w:p>
+    <w:p>
+      <w:pPr>
+        <w:spacing w:line="240" w:lineRule="auto"/>
+        <w:rPr>
+          <w:rFonts w:cstheme="minorHAnsi"/>
+          <w:sz w:val="16"/>
+          <w:szCs w:val="16"/>
+        </w:rPr>
+      </w:pPr>
+      <w:r>
+        <w:rPr>
+          <w:rFonts w:cstheme="minorHAnsi"/>
+          <w:sz w:val="16"/>
+          <w:szCs w:val="16"/>
+        </w:rPr>
+        <w:t xml:space="preserve">            float $</w:t>
+      </w:r>
+      <w:proofErr w:type="spellStart"/>
+      <w:r>
+        <w:rPr>
+          <w:rFonts w:cstheme="minorHAnsi"/>
+          <w:sz w:val="16"/>
+          <w:szCs w:val="16"/>
+        </w:rPr>
+        <w:t>yPos</w:t>
+      </w:r>
+      <w:proofErr w:type="spellEnd"/>
+      <w:r>
+        <w:rPr>
+          <w:rFonts w:cstheme="minorHAnsi"/>
+          <w:sz w:val="16"/>
+          <w:szCs w:val="16"/>
+        </w:rPr>
+        <w:t xml:space="preserve"> = `rand ($</w:t>
+      </w:r>
+      <w:proofErr w:type="spellStart"/>
+      <w:r>
+        <w:rPr>
+          <w:rFonts w:cstheme="minorHAnsi"/>
+          <w:sz w:val="16"/>
+          <w:szCs w:val="16"/>
+        </w:rPr>
+        <w:t>yRange</w:t>
+      </w:r>
+      <w:proofErr w:type="spellEnd"/>
+      <w:r>
+        <w:rPr>
+          <w:rFonts w:cstheme="minorHAnsi"/>
+          <w:sz w:val="16"/>
+          <w:szCs w:val="16"/>
+        </w:rPr>
+        <w:t>*-1) $</w:t>
+      </w:r>
+      <w:proofErr w:type="spellStart"/>
+      <w:r>
+        <w:rPr>
+          <w:rFonts w:cstheme="minorHAnsi"/>
+          <w:sz w:val="16"/>
+          <w:szCs w:val="16"/>
+        </w:rPr>
+        <w:t>yRange</w:t>
+      </w:r>
+      <w:proofErr w:type="spellEnd"/>
+      <w:proofErr w:type="gramStart"/>
+      <w:r>
+        <w:rPr>
+          <w:rFonts w:cstheme="minorHAnsi"/>
+          <w:sz w:val="16"/>
+          <w:szCs w:val="16"/>
+        </w:rPr>
+        <w:t>` ;</w:t>
+      </w:r>
+      <w:proofErr w:type="gramEnd"/>
+    </w:p>
+    <w:p>
+      <w:pPr>
+        <w:spacing w:line="240" w:lineRule="auto"/>
+        <w:rPr>
+          <w:rFonts w:cstheme="minorHAnsi"/>
+          <w:sz w:val="16"/>
+          <w:szCs w:val="16"/>
+        </w:rPr>
+      </w:pPr>
+      <w:r>
+        <w:rPr>
+          <w:rFonts w:cstheme="minorHAnsi"/>
+          <w:sz w:val="16"/>
+          <w:szCs w:val="16"/>
+        </w:rPr>
+        <w:t xml:space="preserve">            float $</w:t>
+      </w:r>
+      <w:proofErr w:type="spellStart"/>
+      <w:r>
+        <w:rPr>
+          <w:rFonts w:cstheme="minorHAnsi"/>
+          <w:sz w:val="16"/>
+          <w:szCs w:val="16"/>
+        </w:rPr>
+        <w:t>zPos</w:t>
+      </w:r>
+      <w:proofErr w:type="spellEnd"/>
+      <w:r>
+        <w:rPr>
+          <w:rFonts w:cstheme="minorHAnsi"/>
+          <w:sz w:val="16"/>
+          <w:szCs w:val="16"/>
+        </w:rPr>
+        <w:t xml:space="preserve"> = `rand ($</w:t>
+      </w:r>
+      <w:proofErr w:type="spellStart"/>
+      <w:r>
+        <w:rPr>
+          <w:rFonts w:cstheme="minorHAnsi"/>
+          <w:sz w:val="16"/>
+          <w:szCs w:val="16"/>
+        </w:rPr>
+        <w:t>zRange</w:t>
+      </w:r>
+      <w:proofErr w:type="spellEnd"/>
+      <w:r>
+        <w:rPr>
+          <w:rFonts w:cstheme="minorHAnsi"/>
+          <w:sz w:val="16"/>
+          <w:szCs w:val="16"/>
+        </w:rPr>
+        <w:t>*-1) $</w:t>
+      </w:r>
+      <w:proofErr w:type="spellStart"/>
+      <w:r>
+        <w:rPr>
+          <w:rFonts w:cstheme="minorHAnsi"/>
+          <w:sz w:val="16"/>
+          <w:szCs w:val="16"/>
+        </w:rPr>
+        <w:t>zRange</w:t>
+      </w:r>
+      <w:proofErr w:type="spellEnd"/>
+      <w:proofErr w:type="gramStart"/>
+      <w:r>
+        <w:rPr>
+          <w:rFonts w:cstheme="minorHAnsi"/>
+          <w:sz w:val="16"/>
+          <w:szCs w:val="16"/>
+        </w:rPr>
+        <w:t>` ;</w:t>
+      </w:r>
+      <w:proofErr w:type="gramEnd"/>
+    </w:p>
+    <w:p>
+      <w:pPr>
+        <w:spacing w:line="240" w:lineRule="auto"/>
+        <w:rPr>
+          <w:rFonts w:cstheme="minorHAnsi"/>
+          <w:sz w:val="16"/>
+          <w:szCs w:val="16"/>
+        </w:rPr>
+      </w:pPr>
+      <w:r>
+        <w:rPr>
+          <w:rFonts w:cstheme="minorHAnsi"/>
+          <w:sz w:val="16"/>
+          <w:szCs w:val="16"/>
+        </w:rPr>
+        <w:lastRenderedPageBreak/>
+        <w:t xml:space="preserve">            </w:t>
+      </w:r>
+    </w:p>
+    <w:p>
+      <w:pPr>
+        <w:spacing w:line="240" w:lineRule="auto"/>
+        <w:rPr>
+          <w:rFonts w:cstheme="minorHAnsi"/>
+          <w:sz w:val="16"/>
+          <w:szCs w:val="16"/>
+        </w:rPr>
+      </w:pPr>
+      <w:r>
+        <w:rPr>
+          <w:rFonts w:cstheme="minorHAnsi"/>
+          <w:sz w:val="16"/>
+          <w:szCs w:val="16"/>
+        </w:rPr>
+        <w:t xml:space="preserve">           string $</w:t>
+      </w:r>
+      <w:proofErr w:type="spellStart"/>
+      <w:proofErr w:type="gramStart"/>
+      <w:r>
+        <w:rPr>
+          <w:rFonts w:cstheme="minorHAnsi"/>
+          <w:sz w:val="16"/>
+          <w:szCs w:val="16"/>
+        </w:rPr>
+        <w:t>obj</w:t>
+      </w:r>
+      <w:proofErr w:type="spellEnd"/>
+      <w:r>
+        <w:rPr>
+          <w:rFonts w:cstheme="minorHAnsi"/>
+          <w:sz w:val="16"/>
+          <w:szCs w:val="16"/>
+        </w:rPr>
+        <w:t>[</w:t>
+      </w:r>
+      <w:proofErr w:type="gramEnd"/>
+      <w:r>
+        <w:rPr>
+          <w:rFonts w:cstheme="minorHAnsi"/>
+          <w:sz w:val="16"/>
+          <w:szCs w:val="16"/>
+        </w:rPr>
+        <w:t>] = `duplicate -</w:t>
+      </w:r>
+      <w:proofErr w:type="spellStart"/>
+      <w:r>
+        <w:rPr>
+          <w:rFonts w:cstheme="minorHAnsi"/>
+          <w:sz w:val="16"/>
+          <w:szCs w:val="16"/>
+        </w:rPr>
+        <w:t>rr</w:t>
+      </w:r>
+      <w:proofErr w:type="spellEnd"/>
+      <w:r>
+        <w:rPr>
+          <w:rFonts w:cstheme="minorHAnsi"/>
+          <w:sz w:val="16"/>
+          <w:szCs w:val="16"/>
+        </w:rPr>
+        <w:t xml:space="preserve"> $</w:t>
+      </w:r>
+      <w:proofErr w:type="spellStart"/>
+      <w:r>
+        <w:rPr>
+          <w:rFonts w:cstheme="minorHAnsi"/>
+          <w:sz w:val="16"/>
+          <w:szCs w:val="16"/>
+        </w:rPr>
+        <w:t>sels</w:t>
+      </w:r>
+      <w:proofErr w:type="spellEnd"/>
+      <w:r>
+        <w:rPr>
+          <w:rFonts w:cstheme="minorHAnsi"/>
+          <w:sz w:val="16"/>
+          <w:szCs w:val="16"/>
+        </w:rPr>
+        <w:t>[$</w:t>
+      </w:r>
+      <w:proofErr w:type="spellStart"/>
+      <w:r>
+        <w:rPr>
+          <w:rFonts w:cstheme="minorHAnsi"/>
+          <w:sz w:val="16"/>
+          <w:szCs w:val="16"/>
+        </w:rPr>
+        <w:t>i</w:t>
+      </w:r>
+      <w:proofErr w:type="spellEnd"/>
+      <w:r>
+        <w:rPr>
+          <w:rFonts w:cstheme="minorHAnsi"/>
+          <w:sz w:val="16"/>
+          <w:szCs w:val="16"/>
+        </w:rPr>
+        <w:t>]` ;</w:t>
+      </w:r>
+    </w:p>
+    <w:p>
+      <w:pPr>
+        <w:spacing w:line="240" w:lineRule="auto"/>
+        <w:rPr>
+          <w:rFonts w:cstheme="minorHAnsi"/>
+          <w:sz w:val="16"/>
+          <w:szCs w:val="16"/>
+        </w:rPr>
+      </w:pPr>
+      <w:r>
+        <w:rPr>
+          <w:rFonts w:cstheme="minorHAnsi"/>
+          <w:sz w:val="16"/>
+          <w:szCs w:val="16"/>
+        </w:rPr>
+        <w:t xml:space="preserve">           move $</w:t>
+      </w:r>
+      <w:proofErr w:type="spellStart"/>
+      <w:r>
+        <w:rPr>
+          <w:rFonts w:cstheme="minorHAnsi"/>
+          <w:sz w:val="16"/>
+          <w:szCs w:val="16"/>
+        </w:rPr>
+        <w:t>xPos</w:t>
+      </w:r>
+      <w:proofErr w:type="spellEnd"/>
+      <w:r>
+        <w:rPr>
+          <w:rFonts w:cstheme="minorHAnsi"/>
+          <w:sz w:val="16"/>
+          <w:szCs w:val="16"/>
+        </w:rPr>
+        <w:t xml:space="preserve"> $</w:t>
+      </w:r>
+      <w:proofErr w:type="spellStart"/>
+      <w:r>
+        <w:rPr>
+          <w:rFonts w:cstheme="minorHAnsi"/>
+          <w:sz w:val="16"/>
+          <w:szCs w:val="16"/>
+        </w:rPr>
+        <w:t>yPos</w:t>
+      </w:r>
+      <w:proofErr w:type="spellEnd"/>
+      <w:r>
+        <w:rPr>
+          <w:rFonts w:cstheme="minorHAnsi"/>
+          <w:sz w:val="16"/>
+          <w:szCs w:val="16"/>
+        </w:rPr>
+        <w:t xml:space="preserve"> $</w:t>
+      </w:r>
+      <w:proofErr w:type="spellStart"/>
+      <w:r>
+        <w:rPr>
+          <w:rFonts w:cstheme="minorHAnsi"/>
+          <w:sz w:val="16"/>
+          <w:szCs w:val="16"/>
+        </w:rPr>
+        <w:t>zPos</w:t>
+      </w:r>
+      <w:proofErr w:type="spellEnd"/>
+      <w:r>
+        <w:rPr>
+          <w:rFonts w:cstheme="minorHAnsi"/>
+          <w:sz w:val="16"/>
+          <w:szCs w:val="16"/>
+        </w:rPr>
+        <w:t xml:space="preserve"> $</w:t>
+      </w:r>
+      <w:proofErr w:type="spellStart"/>
+      <w:proofErr w:type="gramStart"/>
+      <w:r>
+        <w:rPr>
+          <w:rFonts w:cstheme="minorHAnsi"/>
+          <w:sz w:val="16"/>
+          <w:szCs w:val="16"/>
+        </w:rPr>
+        <w:t>obj</w:t>
+      </w:r>
+      <w:proofErr w:type="spellEnd"/>
+      <w:r>
+        <w:rPr>
+          <w:rFonts w:cstheme="minorHAnsi"/>
+          <w:sz w:val="16"/>
+          <w:szCs w:val="16"/>
+        </w:rPr>
+        <w:t>[</w:t>
+      </w:r>
+      <w:proofErr w:type="gramEnd"/>
+      <w:r>
+        <w:rPr>
+          <w:rFonts w:cstheme="minorHAnsi"/>
+          <w:sz w:val="16"/>
+          <w:szCs w:val="16"/>
+        </w:rPr>
+        <w:t>0] ;</w:t>
+      </w:r>
+    </w:p>
+    <w:p>
+      <w:pPr>
+        <w:spacing w:line="240" w:lineRule="auto"/>
+        <w:rPr>
+          <w:rFonts w:cstheme="minorHAnsi"/>
+          <w:sz w:val="16"/>
+          <w:szCs w:val="16"/>
+        </w:rPr>
+      </w:pPr>
+      <w:r>
+        <w:rPr>
+          <w:rFonts w:cstheme="minorHAnsi"/>
+          <w:sz w:val="16"/>
+          <w:szCs w:val="16"/>
+        </w:rPr>
+        <w:t xml:space="preserve">           rotate `rand 360` `rand 360` `rand</w:t>
+      </w:r>
+      <w:r>
+        <w:rPr>
+          <w:rFonts w:cstheme="minorHAnsi"/>
+          <w:sz w:val="16"/>
+          <w:szCs w:val="16"/>
+        </w:rPr>
+        <w:t xml:space="preserve"> 360` $</w:t>
+      </w:r>
+      <w:proofErr w:type="spellStart"/>
+      <w:proofErr w:type="gramStart"/>
+      <w:r>
+        <w:rPr>
+          <w:rFonts w:cstheme="minorHAnsi"/>
+          <w:sz w:val="16"/>
+          <w:szCs w:val="16"/>
+        </w:rPr>
+        <w:t>obj</w:t>
+      </w:r>
+      <w:proofErr w:type="spellEnd"/>
+      <w:r>
+        <w:rPr>
+          <w:rFonts w:cstheme="minorHAnsi"/>
+          <w:sz w:val="16"/>
+          <w:szCs w:val="16"/>
+        </w:rPr>
+        <w:t>[</w:t>
+      </w:r>
+      <w:proofErr w:type="gramEnd"/>
+      <w:r>
+        <w:rPr>
+          <w:rFonts w:cstheme="minorHAnsi"/>
+          <w:sz w:val="16"/>
+          <w:szCs w:val="16"/>
+        </w:rPr>
+        <w:t>0] ;</w:t>
+      </w:r>
+    </w:p>
+    <w:p>
+      <w:pPr>
+        <w:spacing w:line="240" w:lineRule="auto"/>
+        <w:rPr>
+          <w:rFonts w:cstheme="minorHAnsi"/>
+          <w:sz w:val="16"/>
+          <w:szCs w:val="16"/>
+        </w:rPr>
+      </w:pPr>
+      <w:r>
+        <w:rPr>
+          <w:rFonts w:cstheme="minorHAnsi"/>
+          <w:sz w:val="16"/>
+          <w:szCs w:val="16"/>
+        </w:rPr>
+        <w:t xml:space="preserve">        }</w:t>
+      </w:r>
+    </w:p>
+    <w:p>
+      <w:pPr>
+        <w:spacing w:line="240" w:lineRule="auto"/>
+        <w:rPr>
+          <w:rFonts w:cstheme="minorHAnsi"/>
+          <w:sz w:val="16"/>
+          <w:szCs w:val="16"/>
+        </w:rPr>
+      </w:pPr>
+      <w:r>
+        <w:rPr>
+          <w:rFonts w:cstheme="minorHAnsi"/>
+          <w:sz w:val="16"/>
+          <w:szCs w:val="16"/>
+        </w:rPr>
+        <w:t xml:space="preserve">    }  </w:t>
+      </w:r>
+    </w:p>
+    <w:p>
+      <w:pPr>
+        <w:spacing w:line="240" w:lineRule="auto"/>
+        <w:rPr>
+          <w:rFonts w:cstheme="minorHAnsi"/>
+          <w:sz w:val="16"/>
+          <w:szCs w:val="16"/>
+        </w:rPr>
+      </w:pPr>
+      <w:r>
+        <w:rPr>
+          <w:rFonts w:cstheme="minorHAnsi"/>
+          <w:sz w:val="16"/>
+          <w:szCs w:val="16"/>
+        </w:rPr>
+        <w:t>}</w:t>
+      </w:r>
+    </w:p>
+    <w:p>
+      <w:pPr>
+        <w:spacing w:line="240" w:lineRule="auto"/>
+        <w:rPr>
+          <w:rFonts w:cstheme="minorHAnsi"/>
+          <w:sz w:val="16"/>
+          <w:szCs w:val="16"/>
+        </w:rPr>
+      </w:pPr>
+      <w:r>
+        <w:rPr>
+          <w:rFonts w:cstheme="minorHAnsi"/>
+          <w:sz w:val="16"/>
+          <w:szCs w:val="16"/>
+        </w:rPr>
+        <w:t>Randomize (50, 50, 50, 50);</w:t>
+      </w:r>
+    </w:p>
+    <w:p>
+      <w:pPr>
+        <w:spacing w:line="240" w:lineRule="auto"/>
+        <w:rPr>
+          <w:rFonts w:cstheme="minorHAnsi"/>
+          <w:sz w:val="16"/>
+          <w:szCs w:val="16"/>
+        </w:rPr>
+      </w:pPr>
+    </w:p>
+    <w:p>
+      <w:pPr>
+        <w:spacing w:line="240" w:lineRule="auto"/>
+        <w:rPr>
+          <w:rFonts w:cstheme="minorHAnsi"/>
+          <w:b/>
+          <w:sz w:val="16"/>
+          <w:szCs w:val="16"/>
+          <w:u w:val="single"/>
+        </w:rPr>
+      </w:pPr>
+      <w:r>
+        <w:rPr>
+          <w:rFonts w:cstheme="minorHAnsi"/>
+          <w:b/>
+          <w:sz w:val="16"/>
+          <w:szCs w:val="16"/>
+          <w:u w:val="single"/>
+        </w:rPr>
+        <w:t>RENAME SCRIPT</w:t>
+      </w:r>
+    </w:p>
+    <w:p>
+      <w:pPr>
+        <w:spacing w:line="240" w:lineRule="auto"/>
+        <w:rPr>
+          <w:rFonts w:cstheme="minorHAnsi"/>
+          <w:sz w:val="16"/>
+          <w:szCs w:val="16"/>
+        </w:rPr>
+      </w:pPr>
+      <w:bookmarkStart w:id="0" w:name="_GoBack"/>
+      <w:bookmarkEnd w:id="0"/>
     </w:p>
     <w:sectPr>
       <w:pgSz w:w="12240" w:h="15840"/>

</xml_diff>

<commit_message>
Animations for Pachy, scripting for custom outliner
</commit_message>
<xml_diff>
--- a/Word - Scripts.docx
+++ b/Word - Scripts.docx
@@ -1,6 +1,6 @@
 
 <file path=word/document.xml><?xml version="1.0" encoding="utf-8"?>
-<w:document xmlns:wpc="http://schemas.microsoft.com/office/word/2010/wordprocessingCanvas" xmlns:cx="http://schemas.microsoft.com/office/drawing/2014/chartex" xmlns:cx1="http://schemas.microsoft.com/office/drawing/2015/9/8/chartex" xmlns:cx2="http://schemas.microsoft.com/office/drawing/2015/10/21/chartex" xmlns:cx3="http://schemas.microsoft.com/office/drawing/2016/5/9/chartex" xmlns:cx4="http://schemas.microsoft.com/office/drawing/2016/5/10/chartex" xmlns:cx5="http://schemas.microsoft.com/office/drawing/2016/5/11/chartex" xmlns:cx6="http://schemas.microsoft.com/office/drawing/2016/5/12/chartex" xmlns:cx7="http://schemas.microsoft.com/office/drawing/2016/5/13/chartex" xmlns:cx8="http://schemas.microsoft.com/office/drawing/2016/5/14/chartex" xmlns:mc="http://schemas.openxmlformats.org/markup-compatibility/2006" xmlns:aink="http://schemas.microsoft.com/office/drawing/2016/ink" xmlns:am3d="http://schemas.microsoft.com/office/drawing/2017/model3d" xmlns:o="urn:schemas-microsoft-com:office:office" xmlns:r="http://schemas.openxmlformats.org/officeDocument/2006/relationships" xmlns:m="http://schemas.openxmlformats.org/officeDocument/2006/math" xmlns:v="urn:schemas-microsoft-com:vml" xmlns:wp14="http://schemas.microsoft.com/office/word/2010/wordprocessingDrawing" xmlns:wp="http://schemas.openxmlformats.org/drawingml/2006/wordprocessingDrawing" xmlns:w10="urn:schemas-microsoft-com:office:word" xmlns:w="http://schemas.openxmlformats.org/wordprocessingml/2006/main" xmlns:w14="http://schemas.microsoft.com/office/word/2010/wordml" xmlns:w15="http://schemas.microsoft.com/office/word/2012/wordml" xmlns:w16se="http://schemas.microsoft.com/office/word/2015/wordml/symex" xmlns:wpg="http://schemas.microsoft.com/office/word/2010/wordprocessingGroup" xmlns:wpi="http://schemas.microsoft.com/office/word/2010/wordprocessingInk" xmlns:wne="http://schemas.microsoft.com/office/word/2006/wordml" xmlns:wps="http://schemas.microsoft.com/office/word/2010/wordprocessingShape" mc:Ignorable="w14 w15 w16se wp14">
+<w:document xmlns:wpc="http://schemas.microsoft.com/office/word/2010/wordprocessingCanvas" xmlns:cx="http://schemas.microsoft.com/office/drawing/2014/chartex" xmlns:mc="http://schemas.openxmlformats.org/markup-compatibility/2006" xmlns:o="urn:schemas-microsoft-com:office:office" xmlns:r="http://schemas.openxmlformats.org/officeDocument/2006/relationships" xmlns:m="http://schemas.openxmlformats.org/officeDocument/2006/math" xmlns:v="urn:schemas-microsoft-com:vml" xmlns:wp14="http://schemas.microsoft.com/office/word/2010/wordprocessingDrawing" xmlns:wp="http://schemas.openxmlformats.org/drawingml/2006/wordprocessingDrawing" xmlns:w10="urn:schemas-microsoft-com:office:word" xmlns:w="http://schemas.openxmlformats.org/wordprocessingml/2006/main" xmlns:w14="http://schemas.microsoft.com/office/word/2010/wordml" xmlns:w15="http://schemas.microsoft.com/office/word/2012/wordml" xmlns:w16se="http://schemas.microsoft.com/office/word/2015/wordml/symex" xmlns:wpg="http://schemas.microsoft.com/office/word/2010/wordprocessingGroup" xmlns:wpi="http://schemas.microsoft.com/office/word/2010/wordprocessingInk" xmlns:wne="http://schemas.microsoft.com/office/word/2006/wordml" xmlns:wps="http://schemas.microsoft.com/office/word/2010/wordprocessingShape" mc:Ignorable="w14 w15 w16se wp14">
   <w:body>
     <w:p>
       <w:r>
@@ -2608,13 +2608,23 @@
           <w:szCs w:val="16"/>
         </w:rPr>
       </w:pPr>
-      <w:r>
-        <w:rPr>
-          <w:rFonts w:cstheme="minorHAnsi"/>
-          <w:sz w:val="16"/>
-          <w:szCs w:val="16"/>
-        </w:rPr>
-        <w:t xml:space="preserve">proc </w:t>
+      <w:proofErr w:type="spellStart"/>
+      <w:r>
+        <w:rPr>
+          <w:rFonts w:cstheme="minorHAnsi"/>
+          <w:sz w:val="16"/>
+          <w:szCs w:val="16"/>
+        </w:rPr>
+        <w:t>proc</w:t>
+      </w:r>
+      <w:proofErr w:type="spellEnd"/>
+      <w:r>
+        <w:rPr>
+          <w:rFonts w:cstheme="minorHAnsi"/>
+          <w:sz w:val="16"/>
+          <w:szCs w:val="16"/>
+        </w:rPr>
+        <w:t xml:space="preserve"> </w:t>
       </w:r>
       <w:proofErr w:type="spellStart"/>
       <w:r>
@@ -3329,13 +3339,23 @@
           <w:szCs w:val="16"/>
         </w:rPr>
       </w:pPr>
-      <w:r>
-        <w:rPr>
-          <w:rFonts w:cstheme="minorHAnsi"/>
-          <w:sz w:val="16"/>
-          <w:szCs w:val="16"/>
-        </w:rPr>
-        <w:t xml:space="preserve">proc </w:t>
+      <w:proofErr w:type="spellStart"/>
+      <w:r>
+        <w:rPr>
+          <w:rFonts w:cstheme="minorHAnsi"/>
+          <w:sz w:val="16"/>
+          <w:szCs w:val="16"/>
+        </w:rPr>
+        <w:t>proc</w:t>
+      </w:r>
+      <w:proofErr w:type="spellEnd"/>
+      <w:r>
+        <w:rPr>
+          <w:rFonts w:cstheme="minorHAnsi"/>
+          <w:sz w:val="16"/>
+          <w:szCs w:val="16"/>
+        </w:rPr>
+        <w:t xml:space="preserve"> </w:t>
       </w:r>
       <w:proofErr w:type="spellStart"/>
       <w:r>
@@ -4047,13 +4067,23 @@
           <w:szCs w:val="16"/>
         </w:rPr>
       </w:pPr>
-      <w:r>
-        <w:rPr>
-          <w:rFonts w:cstheme="minorHAnsi"/>
-          <w:sz w:val="16"/>
-          <w:szCs w:val="16"/>
-        </w:rPr>
-        <w:t>proc Randomize(</w:t>
+      <w:proofErr w:type="spellStart"/>
+      <w:r>
+        <w:rPr>
+          <w:rFonts w:cstheme="minorHAnsi"/>
+          <w:sz w:val="16"/>
+          <w:szCs w:val="16"/>
+        </w:rPr>
+        <w:t>proc</w:t>
+      </w:r>
+      <w:proofErr w:type="spellEnd"/>
+      <w:r>
+        <w:rPr>
+          <w:rFonts w:cstheme="minorHAnsi"/>
+          <w:sz w:val="16"/>
+          <w:szCs w:val="16"/>
+        </w:rPr>
+        <w:t xml:space="preserve"> Randomize(</w:t>
       </w:r>
       <w:proofErr w:type="spellStart"/>
       <w:r>
@@ -5857,7 +5887,25 @@
           <w:sz w:val="16"/>
           <w:szCs w:val="16"/>
         </w:rPr>
-        <w:t xml:space="preserve">global proc </w:t>
+        <w:t xml:space="preserve">global </w:t>
+      </w:r>
+      <w:proofErr w:type="spellStart"/>
+      <w:r>
+        <w:rPr>
+          <w:rFonts w:cstheme="minorHAnsi"/>
+          <w:sz w:val="16"/>
+          <w:szCs w:val="16"/>
+        </w:rPr>
+        <w:t>proc</w:t>
+      </w:r>
+      <w:proofErr w:type="spellEnd"/>
+      <w:r>
+        <w:rPr>
+          <w:rFonts w:cstheme="minorHAnsi"/>
+          <w:sz w:val="16"/>
+          <w:szCs w:val="16"/>
+        </w:rPr>
+        <w:t xml:space="preserve"> </w:t>
       </w:r>
       <w:proofErr w:type="spellStart"/>
       <w:r>
@@ -7230,7 +7278,25 @@
           <w:sz w:val="16"/>
           <w:szCs w:val="16"/>
         </w:rPr>
-        <w:t xml:space="preserve">global proc string </w:t>
+        <w:t xml:space="preserve">global </w:t>
+      </w:r>
+      <w:proofErr w:type="spellStart"/>
+      <w:r>
+        <w:rPr>
+          <w:rFonts w:cstheme="minorHAnsi"/>
+          <w:sz w:val="16"/>
+          <w:szCs w:val="16"/>
+        </w:rPr>
+        <w:t>proc</w:t>
+      </w:r>
+      <w:proofErr w:type="spellEnd"/>
+      <w:r>
+        <w:rPr>
+          <w:rFonts w:cstheme="minorHAnsi"/>
+          <w:sz w:val="16"/>
+          <w:szCs w:val="16"/>
+        </w:rPr>
+        <w:t xml:space="preserve"> string </w:t>
       </w:r>
       <w:proofErr w:type="spellStart"/>
       <w:r>
@@ -8263,7 +8329,25 @@
           <w:sz w:val="16"/>
           <w:szCs w:val="16"/>
         </w:rPr>
-        <w:t xml:space="preserve">global proc </w:t>
+        <w:t xml:space="preserve">global </w:t>
+      </w:r>
+      <w:proofErr w:type="spellStart"/>
+      <w:r>
+        <w:rPr>
+          <w:rFonts w:cstheme="minorHAnsi"/>
+          <w:sz w:val="16"/>
+          <w:szCs w:val="16"/>
+        </w:rPr>
+        <w:t>proc</w:t>
+      </w:r>
+      <w:proofErr w:type="spellEnd"/>
+      <w:r>
+        <w:rPr>
+          <w:rFonts w:cstheme="minorHAnsi"/>
+          <w:sz w:val="16"/>
+          <w:szCs w:val="16"/>
+        </w:rPr>
+        <w:t xml:space="preserve"> </w:t>
       </w:r>
       <w:proofErr w:type="spellStart"/>
       <w:r>
@@ -8803,7 +8887,25 @@
           <w:sz w:val="16"/>
           <w:szCs w:val="16"/>
         </w:rPr>
-        <w:t xml:space="preserve">global proc </w:t>
+        <w:t xml:space="preserve">global </w:t>
+      </w:r>
+      <w:proofErr w:type="spellStart"/>
+      <w:r>
+        <w:rPr>
+          <w:rFonts w:cstheme="minorHAnsi"/>
+          <w:sz w:val="16"/>
+          <w:szCs w:val="16"/>
+        </w:rPr>
+        <w:t>proc</w:t>
+      </w:r>
+      <w:proofErr w:type="spellEnd"/>
+      <w:r>
+        <w:rPr>
+          <w:rFonts w:cstheme="minorHAnsi"/>
+          <w:sz w:val="16"/>
+          <w:szCs w:val="16"/>
+        </w:rPr>
+        <w:t xml:space="preserve"> </w:t>
       </w:r>
       <w:proofErr w:type="spellStart"/>
       <w:r>
@@ -8947,7 +9049,25 @@
           <w:sz w:val="16"/>
           <w:szCs w:val="16"/>
         </w:rPr>
-        <w:t xml:space="preserve">global proc </w:t>
+        <w:t xml:space="preserve">global </w:t>
+      </w:r>
+      <w:proofErr w:type="spellStart"/>
+      <w:r>
+        <w:rPr>
+          <w:rFonts w:cstheme="minorHAnsi"/>
+          <w:sz w:val="16"/>
+          <w:szCs w:val="16"/>
+        </w:rPr>
+        <w:t>proc</w:t>
+      </w:r>
+      <w:proofErr w:type="spellEnd"/>
+      <w:r>
+        <w:rPr>
+          <w:rFonts w:cstheme="minorHAnsi"/>
+          <w:sz w:val="16"/>
+          <w:szCs w:val="16"/>
+        </w:rPr>
+        <w:t xml:space="preserve"> </w:t>
       </w:r>
       <w:proofErr w:type="spellStart"/>
       <w:r>
@@ -18165,6 +18285,7 @@
         <w:spacing w:after="0" w:line="240" w:lineRule="auto"/>
         <w:rPr>
           <w:rFonts w:ascii="Courier New" w:eastAsia="Times New Roman" w:hAnsi="Courier New" w:cs="Courier New"/>
+          <w:b/>
           <w:color w:val="000000"/>
           <w:sz w:val="20"/>
           <w:szCs w:val="20"/>
@@ -18194,14 +18315,16 @@
         <w:spacing w:after="0" w:line="240" w:lineRule="auto"/>
         <w:rPr>
           <w:rFonts w:ascii="Courier New" w:eastAsia="Times New Roman" w:hAnsi="Courier New" w:cs="Courier New"/>
-          <w:color w:val="000000"/>
-          <w:sz w:val="20"/>
-          <w:szCs w:val="20"/>
-        </w:rPr>
-      </w:pPr>
-      <w:r>
-        <w:rPr>
-          <w:rFonts w:ascii="Courier New" w:eastAsia="Times New Roman" w:hAnsi="Courier New" w:cs="Courier New"/>
+          <w:b/>
+          <w:color w:val="000000"/>
+          <w:sz w:val="20"/>
+          <w:szCs w:val="20"/>
+        </w:rPr>
+      </w:pPr>
+      <w:r>
+        <w:rPr>
+          <w:rFonts w:ascii="Courier New" w:eastAsia="Times New Roman" w:hAnsi="Courier New" w:cs="Courier New"/>
+          <w:b/>
           <w:color w:val="000000"/>
           <w:sz w:val="20"/>
           <w:szCs w:val="20"/>
@@ -18466,7 +18589,18 @@
           <w:sz w:val="20"/>
           <w:szCs w:val="20"/>
         </w:rPr>
-        <w:t xml:space="preserve"> = True)</w:t>
+        <w:t xml:space="preserve"> = Tr</w:t>
+      </w:r>
+      <w:bookmarkStart w:id="0" w:name="_GoBack"/>
+      <w:bookmarkEnd w:id="0"/>
+      <w:r>
+        <w:rPr>
+          <w:rFonts w:ascii="Courier New" w:eastAsia="Times New Roman" w:hAnsi="Courier New" w:cs="Courier New"/>
+          <w:color w:val="000000"/>
+          <w:sz w:val="20"/>
+          <w:szCs w:val="20"/>
+        </w:rPr>
+        <w:t>ue)</w:t>
       </w:r>
     </w:p>
     <w:p>
@@ -23108,8 +23242,6 @@
           <w:szCs w:val="20"/>
         </w:rPr>
       </w:pPr>
-      <w:bookmarkStart w:id="0" w:name="_GoBack"/>
-      <w:bookmarkEnd w:id="0"/>
     </w:p>
     <w:p>
       <w:pPr>
@@ -23177,7 +23309,7 @@
       </w:pPr>
     </w:pPrDefault>
   </w:docDefaults>
-  <w:latentStyles w:defLockedState="0" w:defUIPriority="99" w:defSemiHidden="0" w:defUnhideWhenUsed="0" w:defQFormat="0" w:count="375">
+  <w:latentStyles w:defLockedState="0" w:defUIPriority="99" w:defSemiHidden="0" w:defUnhideWhenUsed="0" w:defQFormat="0" w:count="371">
     <w:lsdException w:name="Normal" w:uiPriority="0" w:qFormat="1"/>
     <w:lsdException w:name="heading 1" w:uiPriority="9" w:qFormat="1"/>
     <w:lsdException w:name="heading 2" w:semiHidden="1" w:uiPriority="9" w:unhideWhenUsed="1" w:qFormat="1"/>
@@ -23283,6 +23415,7 @@
     <w:lsdException w:name="HTML Sample" w:semiHidden="1" w:unhideWhenUsed="1"/>
     <w:lsdException w:name="HTML Typewriter" w:semiHidden="1" w:unhideWhenUsed="1"/>
     <w:lsdException w:name="HTML Variable" w:semiHidden="1" w:unhideWhenUsed="1"/>
+    <w:lsdException w:name="Normal Table" w:semiHidden="1" w:unhideWhenUsed="1"/>
     <w:lsdException w:name="annotation subject" w:semiHidden="1" w:unhideWhenUsed="1"/>
     <w:lsdException w:name="No List" w:semiHidden="1" w:unhideWhenUsed="1"/>
     <w:lsdException w:name="Outline List 1" w:semiHidden="1" w:unhideWhenUsed="1"/>
@@ -23326,8 +23459,10 @@
     <w:lsdException w:name="Table Elegant" w:semiHidden="1" w:unhideWhenUsed="1"/>
     <w:lsdException w:name="Table Professional" w:semiHidden="1" w:unhideWhenUsed="1"/>
     <w:lsdException w:name="Table Subtle 1" w:semiHidden="1" w:unhideWhenUsed="1"/>
+    <w:lsdException w:name="Table Subtle 2" w:semiHidden="1" w:unhideWhenUsed="1"/>
     <w:lsdException w:name="Table Web 1" w:semiHidden="1" w:unhideWhenUsed="1"/>
     <w:lsdException w:name="Table Web 2" w:semiHidden="1" w:unhideWhenUsed="1"/>
+    <w:lsdException w:name="Table Web 3" w:semiHidden="1" w:unhideWhenUsed="1"/>
     <w:lsdException w:name="Balloon Text" w:semiHidden="1" w:unhideWhenUsed="1"/>
     <w:lsdException w:name="Table Grid" w:uiPriority="39"/>
     <w:lsdException w:name="Table Theme" w:semiHidden="1" w:unhideWhenUsed="1"/>
@@ -23546,10 +23681,6 @@
     <w:lsdException w:name="List Table 5 Dark Accent 6" w:uiPriority="50"/>
     <w:lsdException w:name="List Table 6 Colorful Accent 6" w:uiPriority="51"/>
     <w:lsdException w:name="List Table 7 Colorful Accent 6" w:uiPriority="52"/>
-    <w:lsdException w:name="Mention" w:semiHidden="1" w:unhideWhenUsed="1"/>
-    <w:lsdException w:name="Smart Hyperlink" w:semiHidden="1" w:unhideWhenUsed="1"/>
-    <w:lsdException w:name="Hashtag" w:semiHidden="1" w:unhideWhenUsed="1"/>
-    <w:lsdException w:name="Unresolved Mention" w:semiHidden="1" w:unhideWhenUsed="1"/>
   </w:latentStyles>
   <w:style w:type="paragraph" w:default="1" w:styleId="Normal">
     <w:name w:val="Normal"/>

</xml_diff>